<commit_message>
Added lesson on Model.pk
</commit_message>
<xml_diff>
--- a/Django/Lessons.docx
+++ b/Django/Lessons.docx
@@ -4269,6 +4269,26 @@
           <w:sz w:val="24"/>
           <w:szCs w:val="24"/>
         </w:rPr>
+        <w:t>Regardless of whether you define a primary key field yourself, or let Django supply one for you, each model will have a property called pk. It behaves like a normal attribute on the model, but is actually an alias for whichever attribute is the primary key field for the model. You can read and set this value, just as you would for any other attribute, and it will update the correct field in the model.</w:t>
+      </w:r>
+      <w:bookmarkStart w:id="0" w:name="_GoBack"/>
+      <w:bookmarkEnd w:id="0"/>
+    </w:p>
+    <w:p>
+      <w:pPr>
+        <w:ind w:firstLine="360"/>
+        <w:rPr>
+          <w:rFonts w:cs="Times New Roman"/>
+          <w:sz w:val="24"/>
+          <w:szCs w:val="24"/>
+        </w:rPr>
+      </w:pPr>
+      <w:r>
+        <w:rPr>
+          <w:rFonts w:cs="Times New Roman"/>
+          <w:sz w:val="24"/>
+          <w:szCs w:val="24"/>
+        </w:rPr>
         <w:t xml:space="preserve">Once you are finished </w:t>
       </w:r>
       <w:r>
@@ -4582,6 +4602,7 @@
           <w:sz w:val="24"/>
           <w:szCs w:val="24"/>
         </w:rPr>
+        <w:lastRenderedPageBreak/>
         <w:t>Once you have</w:t>
       </w:r>
       <w:r>
@@ -4630,16 +4651,7 @@
           <w:sz w:val="24"/>
           <w:szCs w:val="24"/>
         </w:rPr>
-        <w:t xml:space="preserve"> Import the models in the shell prompt and create a model object by passing it the necessary kwargs and </w:t>
-      </w:r>
-      <w:r>
-        <w:rPr>
-          <w:rFonts w:cs="Consolas"/>
-          <w:sz w:val="24"/>
-          <w:szCs w:val="24"/>
-        </w:rPr>
-        <w:lastRenderedPageBreak/>
-        <w:t>use the .save() method on it to save it to database as shown in the example below.</w:t>
+        <w:t xml:space="preserve"> Import the models in the shell prompt and create a model object by passing it the necessary kwargs and use the .save() method on it to save it to database as shown in the example below.</w:t>
       </w:r>
       <w:r>
         <w:rPr>
@@ -4938,16 +4950,8 @@
           <w:sz w:val="24"/>
           <w:szCs w:val="24"/>
         </w:rPr>
-        <w:t xml:space="preserve">Often times a project might need large number of data inside of the database for testing purposes. You can use the faker module to add fake data into your database fields. To do so install faker module using pip. Create a script in your root folder for inserting data and inside of that script import your apps Models. Create a Faker() instance from the faker module. This Faker instance can be used to create all kinds of fake data like, phone numbers, addresses, </w:t>
-      </w:r>
-      <w:r>
-        <w:rPr>
-          <w:rFonts w:cs="Times New Roman"/>
-          <w:sz w:val="24"/>
-          <w:szCs w:val="24"/>
-        </w:rPr>
         <w:lastRenderedPageBreak/>
-        <w:t xml:space="preserve">URLs, Emails, credit card numbers, etc. </w:t>
+        <w:t xml:space="preserve">Often times a project might need large number of data inside of the database for testing purposes. You can use the faker module to add fake data into your database fields. To do so install faker module using pip. Create a script in your root folder for inserting data and inside of that script import your apps Models. Create a Faker() instance from the faker module. This Faker instance can be used to create all kinds of fake data like, phone numbers, addresses, URLs, Emails, credit card numbers, etc. </w:t>
       </w:r>
       <w:r>
         <w:rPr>
@@ -5454,6 +5458,7 @@
           <w:sz w:val="24"/>
           <w:szCs w:val="24"/>
         </w:rPr>
+        <w:lastRenderedPageBreak/>
         <w:t xml:space="preserve">In the above example we create a Form </w:t>
       </w:r>
       <w:r>
@@ -5873,6 +5878,7 @@
         <w:rPr>
           <w:noProof/>
         </w:rPr>
+        <w:lastRenderedPageBreak/>
         <w:drawing>
           <wp:inline distT="0" distB="0" distL="0" distR="0" wp14:anchorId="5E641BC0" wp14:editId="1952514F">
             <wp:extent cx="5943600" cy="1558925"/>
@@ -5925,7 +5931,6 @@
           <w:sz w:val="24"/>
           <w:szCs w:val="24"/>
         </w:rPr>
-        <w:lastRenderedPageBreak/>
         <w:t xml:space="preserve">The difference between externally and internally defined validator is that you need to pass external validators to the </w:t>
       </w:r>
       <w:r>
@@ -17363,8 +17368,6 @@
           <w:szCs w:val="24"/>
         </w:rPr>
       </w:pPr>
-      <w:bookmarkStart w:id="0" w:name="_GoBack"/>
-      <w:bookmarkEnd w:id="0"/>
       <w:r>
         <w:rPr>
           <w:rFonts w:cs="Times New Roman"/>

</xml_diff>